<commit_message>
correct version of exe file
</commit_message>
<xml_diff>
--- a/Lab1 The simplest ciphers/Отчет ТИ лр1 Ешманский В.В.docx
+++ b/Lab1 The simplest ciphers/Отчет ТИ лр1 Ешманский В.В.docx
@@ -84,10 +84,7 @@
         <w:t xml:space="preserve">Дисциплина: </w:t>
       </w:r>
       <w:r>
-        <w:t>Теория информации</w:t>
-      </w:r>
-      <w:r>
-        <w:t xml:space="preserve"> </w:t>
+        <w:t xml:space="preserve">Теория информации </w:t>
       </w:r>
       <w:r>
         <w:t>(</w:t>
@@ -179,28 +176,24 @@
       <w:r>
         <w:rPr>
           <w:szCs w:val="28"/>
-          <w:lang w:val="en-US"/>
         </w:rPr>
         <w:tab/>
       </w:r>
       <w:r>
         <w:rPr>
           <w:szCs w:val="28"/>
-          <w:lang w:val="en-US"/>
         </w:rPr>
         <w:tab/>
       </w:r>
       <w:r>
         <w:rPr>
           <w:szCs w:val="28"/>
-          <w:lang w:val="en-US"/>
         </w:rPr>
         <w:tab/>
       </w:r>
       <w:r>
         <w:rPr>
           <w:szCs w:val="28"/>
-          <w:lang w:val="en-US"/>
         </w:rPr>
         <w:tab/>
       </w:r>
@@ -212,11 +205,6 @@
       </w:r>
     </w:p>
     <w:p>
-      <w:pPr>
-        <w:rPr>
-          <w:lang w:val="en-US"/>
-        </w:rPr>
-      </w:pPr>
       <w:r>
         <w:t xml:space="preserve">                           Тема работы: </w:t>
       </w:r>
@@ -224,13 +212,7 @@
         <w:t>ПРОСТЕЙШИЕ ШИФРЫ</w:t>
       </w:r>
     </w:p>
-    <w:p>
-      <w:pPr>
-        <w:rPr>
-          <w:lang w:val="en-US"/>
-        </w:rPr>
-      </w:pPr>
-    </w:p>
+    <w:p/>
     <w:p>
       <w:pPr>
         <w:jc w:val="center"/>
@@ -489,7 +471,7 @@
           <w:kern w:val="2"/>
           <w:sz w:val="24"/>
           <w:szCs w:val="24"/>
-          <w:lang w:val="ru-RU" w:eastAsia="ru-RU"/>
+          <w:lang w:eastAsia="ru-RU"/>
           <w14:ligatures w14:val="standardContextual"/>
         </w:rPr>
       </w:pPr>
@@ -578,7 +560,7 @@
           <w:kern w:val="2"/>
           <w:sz w:val="24"/>
           <w:szCs w:val="24"/>
-          <w:lang w:val="ru-RU" w:eastAsia="ru-RU"/>
+          <w:lang w:eastAsia="ru-RU"/>
           <w14:ligatures w14:val="standardContextual"/>
         </w:rPr>
       </w:pPr>
@@ -587,7 +569,6 @@
           <w:rPr>
             <w:rStyle w:val="ad"/>
             <w:noProof/>
-            <w:lang w:val="ru-RU"/>
           </w:rPr>
           <w:t>2 Тестирование программы</w:t>
         </w:r>
@@ -658,249 +639,156 @@
     <w:p>
       <w:pPr>
         <w:pStyle w:val="11"/>
-        <w:rPr>
-          <w:lang w:val="ru-RU"/>
-        </w:rPr>
       </w:pPr>
     </w:p>
     <w:p>
       <w:pPr>
         <w:pStyle w:val="11"/>
-        <w:rPr>
-          <w:lang w:val="ru-RU"/>
-        </w:rPr>
       </w:pPr>
     </w:p>
     <w:p>
       <w:pPr>
         <w:pStyle w:val="11"/>
-        <w:rPr>
-          <w:lang w:val="ru-RU"/>
-        </w:rPr>
       </w:pPr>
     </w:p>
     <w:p>
       <w:pPr>
         <w:pStyle w:val="11"/>
-        <w:rPr>
-          <w:lang w:val="ru-RU"/>
-        </w:rPr>
       </w:pPr>
     </w:p>
     <w:p>
       <w:pPr>
         <w:pStyle w:val="11"/>
-        <w:rPr>
-          <w:lang w:val="ru-RU"/>
-        </w:rPr>
       </w:pPr>
     </w:p>
     <w:p>
       <w:pPr>
         <w:pStyle w:val="11"/>
-        <w:rPr>
-          <w:lang w:val="ru-RU"/>
-        </w:rPr>
       </w:pPr>
     </w:p>
     <w:p>
       <w:pPr>
         <w:pStyle w:val="11"/>
-        <w:rPr>
-          <w:lang w:val="ru-RU"/>
-        </w:rPr>
       </w:pPr>
     </w:p>
     <w:p>
       <w:pPr>
         <w:pStyle w:val="11"/>
-        <w:rPr>
-          <w:lang w:val="ru-RU"/>
-        </w:rPr>
       </w:pPr>
     </w:p>
     <w:p>
       <w:pPr>
         <w:pStyle w:val="11"/>
-        <w:rPr>
-          <w:lang w:val="ru-RU"/>
-        </w:rPr>
       </w:pPr>
     </w:p>
     <w:p>
       <w:pPr>
         <w:pStyle w:val="11"/>
-        <w:rPr>
-          <w:lang w:val="ru-RU"/>
-        </w:rPr>
       </w:pPr>
     </w:p>
     <w:p>
       <w:pPr>
         <w:pStyle w:val="11"/>
-        <w:rPr>
-          <w:lang w:val="ru-RU"/>
-        </w:rPr>
       </w:pPr>
     </w:p>
     <w:p>
       <w:pPr>
         <w:pStyle w:val="11"/>
-        <w:rPr>
-          <w:lang w:val="ru-RU"/>
-        </w:rPr>
       </w:pPr>
     </w:p>
     <w:p>
       <w:pPr>
         <w:pStyle w:val="11"/>
-        <w:rPr>
-          <w:lang w:val="ru-RU"/>
-        </w:rPr>
       </w:pPr>
     </w:p>
     <w:p>
       <w:pPr>
         <w:pStyle w:val="11"/>
-        <w:rPr>
-          <w:lang w:val="ru-RU"/>
-        </w:rPr>
       </w:pPr>
     </w:p>
     <w:p>
       <w:pPr>
         <w:pStyle w:val="11"/>
-        <w:rPr>
-          <w:lang w:val="ru-RU"/>
-        </w:rPr>
       </w:pPr>
     </w:p>
     <w:p>
       <w:pPr>
         <w:pStyle w:val="11"/>
-        <w:rPr>
-          <w:lang w:val="ru-RU"/>
-        </w:rPr>
       </w:pPr>
     </w:p>
     <w:p>
       <w:pPr>
         <w:pStyle w:val="11"/>
-        <w:rPr>
-          <w:lang w:val="ru-RU"/>
-        </w:rPr>
       </w:pPr>
     </w:p>
     <w:p>
       <w:pPr>
         <w:pStyle w:val="11"/>
-        <w:rPr>
-          <w:lang w:val="ru-RU"/>
-        </w:rPr>
       </w:pPr>
     </w:p>
     <w:p>
       <w:pPr>
         <w:pStyle w:val="11"/>
-        <w:rPr>
-          <w:lang w:val="ru-RU"/>
-        </w:rPr>
       </w:pPr>
     </w:p>
     <w:p>
       <w:pPr>
         <w:pStyle w:val="11"/>
-        <w:rPr>
-          <w:lang w:val="ru-RU"/>
-        </w:rPr>
       </w:pPr>
     </w:p>
     <w:p>
       <w:pPr>
         <w:pStyle w:val="11"/>
-        <w:rPr>
-          <w:lang w:val="ru-RU"/>
-        </w:rPr>
       </w:pPr>
     </w:p>
     <w:p>
       <w:pPr>
         <w:pStyle w:val="11"/>
-        <w:rPr>
-          <w:lang w:val="ru-RU"/>
-        </w:rPr>
       </w:pPr>
     </w:p>
     <w:p>
       <w:pPr>
         <w:pStyle w:val="11"/>
-        <w:rPr>
-          <w:lang w:val="ru-RU"/>
-        </w:rPr>
       </w:pPr>
     </w:p>
     <w:p>
       <w:pPr>
         <w:pStyle w:val="11"/>
-        <w:rPr>
-          <w:lang w:val="ru-RU"/>
-        </w:rPr>
       </w:pPr>
     </w:p>
     <w:p>
       <w:pPr>
         <w:pStyle w:val="11"/>
-        <w:rPr>
-          <w:lang w:val="ru-RU"/>
-        </w:rPr>
       </w:pPr>
     </w:p>
     <w:p>
       <w:pPr>
         <w:pStyle w:val="11"/>
-        <w:rPr>
-          <w:lang w:val="ru-RU"/>
-        </w:rPr>
       </w:pPr>
     </w:p>
     <w:p>
       <w:pPr>
         <w:pStyle w:val="11"/>
-        <w:rPr>
-          <w:lang w:val="ru-RU"/>
-        </w:rPr>
       </w:pPr>
     </w:p>
     <w:p>
       <w:pPr>
         <w:pStyle w:val="11"/>
-        <w:rPr>
-          <w:lang w:val="ru-RU"/>
-        </w:rPr>
       </w:pPr>
     </w:p>
     <w:p>
       <w:pPr>
         <w:pStyle w:val="11"/>
-        <w:rPr>
-          <w:lang w:val="ru-RU"/>
-        </w:rPr>
       </w:pPr>
     </w:p>
     <w:p>
       <w:pPr>
         <w:pStyle w:val="11"/>
-        <w:rPr>
-          <w:lang w:val="ru-RU"/>
-        </w:rPr>
       </w:pPr>
     </w:p>
     <w:p>
       <w:pPr>
         <w:pStyle w:val="11"/>
-        <w:rPr>
-          <w:lang w:val="ru-RU"/>
-        </w:rPr>
       </w:pPr>
     </w:p>
     <w:p>
@@ -999,17 +887,17 @@
       <w:pPr>
         <w:pStyle w:val="1"/>
       </w:pPr>
-      <w:bookmarkStart w:id="0" w:name="_Toc388266385"/>
-      <w:bookmarkStart w:id="1" w:name="_Toc388266396"/>
-      <w:bookmarkStart w:id="2" w:name="_Toc388266366"/>
-      <w:bookmarkStart w:id="3" w:name="_Toc460586192"/>
-      <w:bookmarkStart w:id="4" w:name="_Toc462140309"/>
-      <w:bookmarkStart w:id="5" w:name="_Toc223198205"/>
+      <w:bookmarkStart w:id="0" w:name="_Toc223198205"/>
+      <w:bookmarkStart w:id="1" w:name="_Toc460586192"/>
+      <w:bookmarkStart w:id="2" w:name="_Toc462140309"/>
+      <w:bookmarkStart w:id="3" w:name="_Toc388266385"/>
+      <w:bookmarkStart w:id="4" w:name="_Toc388266396"/>
+      <w:bookmarkStart w:id="5" w:name="_Toc388266366"/>
       <w:r>
         <w:lastRenderedPageBreak/>
         <w:t>Задание к лабораторной работе</w:t>
       </w:r>
-      <w:bookmarkEnd w:id="5"/>
+      <w:bookmarkEnd w:id="0"/>
     </w:p>
     <w:p>
       <w:pPr>
@@ -1049,7 +937,13 @@
         <w:pStyle w:val="a"/>
       </w:pPr>
       <w:r>
-        <w:t>Метод децимаций текст на английском языке;</w:t>
+        <w:t xml:space="preserve">Метод </w:t>
+      </w:r>
+      <w:r>
+        <w:t>децимации</w:t>
+      </w:r>
+      <w:r>
+        <w:t xml:space="preserve"> текст на английском языке;</w:t>
       </w:r>
     </w:p>
     <w:p>
@@ -1091,60 +985,36 @@
         <w:t xml:space="preserve">Программа должна игнорировать все символы, не являющиеся буквами заданного алфавита, и шифровать только текст на заданном языке. </w:t>
       </w:r>
       <w:r>
-        <w:rPr>
-          <w:lang w:val="en-US"/>
-        </w:rPr>
         <w:br/>
       </w:r>
       <w:r>
-        <w:rPr>
-          <w:lang w:val="en-US"/>
-        </w:rPr>
         <w:tab/>
       </w:r>
       <w:r>
         <w:t xml:space="preserve">Все алгоритмы должны быть реализованы в одной программе. </w:t>
       </w:r>
       <w:r>
-        <w:rPr>
-          <w:lang w:val="en-US"/>
-        </w:rPr>
         <w:br/>
       </w:r>
       <w:r>
-        <w:rPr>
-          <w:lang w:val="en-US"/>
-        </w:rPr>
         <w:tab/>
       </w:r>
       <w:r>
         <w:t xml:space="preserve">Программа не должна быть написана в консольном режиме. </w:t>
       </w:r>
       <w:r>
-        <w:rPr>
-          <w:lang w:val="en-US"/>
-        </w:rPr>
         <w:br/>
       </w:r>
       <w:r>
-        <w:rPr>
-          <w:lang w:val="en-US"/>
-        </w:rPr>
         <w:tab/>
       </w:r>
       <w:r>
         <w:t xml:space="preserve">Результат работы программы – зашифрованный/расшифрованный файл/ы. </w:t>
       </w:r>
       <w:r>
-        <w:rPr>
-          <w:lang w:val="en-US"/>
-        </w:rPr>
         <w:br/>
       </w:r>
       <w:r>
-        <w:rPr>
-          <w:lang w:val="en-US"/>
-        </w:rPr>
         <w:tab/>
       </w:r>
       <w:r>
@@ -1187,24 +1057,24 @@
         </w:rPr>
       </w:pPr>
       <w:bookmarkStart w:id="6" w:name="_Toc223198206"/>
+      <w:bookmarkEnd w:id="1"/>
+      <w:bookmarkEnd w:id="2"/>
+      <w:r>
+        <w:rPr>
+          <w:lang w:val="ru-RU"/>
+        </w:rPr>
+        <w:lastRenderedPageBreak/>
+        <w:t xml:space="preserve">2 </w:t>
+      </w:r>
+      <w:r>
+        <w:rPr>
+          <w:lang w:val="ru-RU"/>
+        </w:rPr>
+        <w:t>Тестирование программы</w:t>
+      </w:r>
       <w:bookmarkEnd w:id="3"/>
       <w:bookmarkEnd w:id="4"/>
-      <w:r>
-        <w:rPr>
-          <w:lang w:val="ru-RU"/>
-        </w:rPr>
-        <w:lastRenderedPageBreak/>
-        <w:t xml:space="preserve">2 </w:t>
-      </w:r>
-      <w:r>
-        <w:rPr>
-          <w:lang w:val="ru-RU"/>
-        </w:rPr>
-        <w:t>Тестирование программы</w:t>
-      </w:r>
-      <w:bookmarkEnd w:id="0"/>
-      <w:bookmarkEnd w:id="1"/>
-      <w:bookmarkEnd w:id="2"/>
+      <w:bookmarkEnd w:id="5"/>
       <w:bookmarkEnd w:id="6"/>
     </w:p>
     <w:p>
@@ -1237,7 +1107,10 @@
         <w:t xml:space="preserve"> </w:t>
       </w:r>
       <w:r>
-        <w:t>Метод децимаций</w:t>
+        <w:t>Метод децимаци</w:t>
+      </w:r>
+      <w:r>
+        <w:t>и</w:t>
       </w:r>
       <w:r>
         <w:t xml:space="preserve">. </w:t>
@@ -1291,7 +1164,6 @@
       <w:r>
         <w:rPr>
           <w:b w:val="0"/>
-          <w:lang w:val="en-US"/>
         </w:rPr>
         <w:t>1</w:t>
       </w:r>
@@ -1389,7 +1261,6 @@
         <w:rPr>
           <w:b/>
           <w:bCs/>
-          <w:lang w:val="en-US"/>
         </w:rPr>
         <w:t xml:space="preserve"> </w:t>
       </w:r>
@@ -1404,7 +1275,6 @@
         <w:rPr>
           <w:b/>
           <w:bCs/>
-          <w:lang w:val="en-US"/>
         </w:rPr>
         <w:t>:</w:t>
       </w:r>
@@ -1428,10 +1298,7 @@
         <w:tab/>
       </w:r>
       <w:r>
-        <w:t>К</w:t>
-      </w:r>
-      <w:r>
-        <w:t>люч должен взаимно простым с 26 (длиной алфавита),</w:t>
+        <w:t>Ключ должен взаимно простым с 26 (длиной алфавита),</w:t>
       </w:r>
       <w:r>
         <w:t xml:space="preserve"> </w:t>
@@ -3930,9 +3797,6 @@
       <w:pPr>
         <w:pStyle w:val="a2"/>
         <w:ind w:left="567" w:firstLine="0"/>
-        <w:rPr>
-          <w:lang w:val="en-US"/>
-        </w:rPr>
       </w:pPr>
       <w:r>
         <w:lastRenderedPageBreak/>
@@ -3946,9 +3810,6 @@
       <w:pPr>
         <w:pStyle w:val="a2"/>
         <w:ind w:left="567" w:firstLine="0"/>
-        <w:rPr>
-          <w:lang w:val="en-US"/>
-        </w:rPr>
       </w:pPr>
     </w:p>
     <w:tbl>
@@ -4259,6 +4120,7 @@
       </w:pPr>
       <w:r>
         <w:rPr>
+          <w:noProof/>
           <w:lang w:val="en-US"/>
         </w:rPr>
         <w:drawing>
@@ -4528,6 +4390,7 @@
         <w:rPr>
           <w:b/>
           <w:bCs/>
+          <w:noProof/>
           <w:lang w:val="en-US"/>
         </w:rPr>
         <w:drawing>
@@ -4604,7 +4467,10 @@
         <w:t xml:space="preserve"> </w:t>
       </w:r>
       <w:r>
-        <w:t>Метод децимаций</w:t>
+        <w:t xml:space="preserve">Метод </w:t>
+      </w:r>
+      <w:r>
+        <w:t>децимации</w:t>
       </w:r>
       <w:r>
         <w:t xml:space="preserve">. </w:t>
@@ -7747,6 +7613,9 @@
         </w:rPr>
       </w:pPr>
       <w:r>
+        <w:rPr>
+          <w:noProof/>
+        </w:rPr>
         <w:drawing>
           <wp:inline distT="0" distB="0" distL="0" distR="0" wp14:anchorId="39892BBD" wp14:editId="12F600E4">
             <wp:extent cx="5939790" cy="3583305"/>
@@ -7940,7 +7809,10 @@
         <w:t xml:space="preserve"> </w:t>
       </w:r>
       <w:r>
-        <w:t>Метод децимаций</w:t>
+        <w:t xml:space="preserve">Метод </w:t>
+      </w:r>
+      <w:r>
+        <w:t>децимации</w:t>
       </w:r>
       <w:r>
         <w:t xml:space="preserve">. </w:t>
@@ -10994,6 +10866,9 @@
         <w:ind w:firstLine="0"/>
       </w:pPr>
       <w:r>
+        <w:rPr>
+          <w:noProof/>
+        </w:rPr>
         <w:drawing>
           <wp:inline distT="0" distB="0" distL="0" distR="0" wp14:anchorId="4EF19E77" wp14:editId="790BD9DB">
             <wp:extent cx="5939790" cy="3585210"/>
@@ -11110,6 +10985,7 @@
       </w:pPr>
       <w:r>
         <w:rPr>
+          <w:noProof/>
           <w:lang w:val="en-US"/>
         </w:rPr>
         <w:drawing>
@@ -11164,10 +11040,7 @@
         <w:ind w:firstLine="0"/>
       </w:pPr>
       <w:r>
-        <w:t xml:space="preserve">Тест </w:t>
-      </w:r>
-      <w:r>
-        <w:t>4</w:t>
+        <w:t>Тест 4</w:t>
       </w:r>
     </w:p>
     <w:p>
@@ -11192,7 +11065,10 @@
         <w:t xml:space="preserve"> </w:t>
       </w:r>
       <w:r>
-        <w:t>Метод децимаций</w:t>
+        <w:t xml:space="preserve">Метод </w:t>
+      </w:r>
+      <w:r>
+        <w:t>децимации</w:t>
       </w:r>
       <w:r>
         <w:t xml:space="preserve">. </w:t>
@@ -14455,6 +14331,7 @@
         <w:rPr>
           <w:b/>
           <w:bCs/>
+          <w:noProof/>
         </w:rPr>
         <w:drawing>
           <wp:inline distT="0" distB="0" distL="0" distR="0" wp14:anchorId="4B4FFAB2" wp14:editId="2361E570">
@@ -14527,55 +14404,42 @@
           <w:b/>
           <w:bCs/>
         </w:rPr>
-        <w:t xml:space="preserve"> при </w:t>
+        <w:t xml:space="preserve"> при дешифровании</w:t>
       </w:r>
       <w:r>
         <w:rPr>
           <w:b/>
           <w:bCs/>
         </w:rPr>
-        <w:t>де</w:t>
-      </w:r>
-      <w:r>
+        <w:t>:</w:t>
+      </w:r>
+    </w:p>
+    <w:p>
+      <w:pPr>
+        <w:pStyle w:val="a2"/>
+        <w:ind w:left="567" w:firstLine="0"/>
+        <w:jc w:val="left"/>
         <w:rPr>
           <w:b/>
           <w:bCs/>
         </w:rPr>
-        <w:t>шифровании</w:t>
-      </w:r>
-      <w:r>
+      </w:pPr>
+    </w:p>
+    <w:p>
+      <w:pPr>
+        <w:pStyle w:val="a2"/>
+        <w:ind w:left="567" w:firstLine="0"/>
+        <w:jc w:val="left"/>
         <w:rPr>
           <w:b/>
           <w:bCs/>
         </w:rPr>
-        <w:t>:</w:t>
-      </w:r>
-    </w:p>
-    <w:p>
-      <w:pPr>
-        <w:pStyle w:val="a2"/>
-        <w:ind w:left="567" w:firstLine="0"/>
-        <w:jc w:val="left"/>
+      </w:pPr>
+      <w:r>
         <w:rPr>
           <w:b/>
           <w:bCs/>
-        </w:rPr>
-      </w:pPr>
-    </w:p>
-    <w:p>
-      <w:pPr>
-        <w:pStyle w:val="a2"/>
-        <w:ind w:left="567" w:firstLine="0"/>
-        <w:jc w:val="left"/>
-        <w:rPr>
-          <w:b/>
-          <w:bCs/>
-        </w:rPr>
-      </w:pPr>
-      <w:r>
-        <w:rPr>
-          <w:b/>
-          <w:bCs/>
+          <w:noProof/>
         </w:rPr>
         <w:drawing>
           <wp:inline distT="0" distB="0" distL="0" distR="0" wp14:anchorId="5F3DF692" wp14:editId="5E8D5BF3">
@@ -14664,10 +14528,7 @@
         <w:ind w:firstLine="0"/>
       </w:pPr>
       <w:r>
-        <w:t xml:space="preserve">Тест </w:t>
-      </w:r>
-      <w:r>
-        <w:t>5</w:t>
+        <w:t>Тест 5</w:t>
       </w:r>
     </w:p>
     <w:p>
@@ -14835,25 +14696,7 @@
         <w:rPr>
           <w:b w:val="0"/>
         </w:rPr>
-        <w:t xml:space="preserve"> = </w:t>
-      </w:r>
-      <w:r>
-        <w:rPr>
-          <w:b w:val="0"/>
-        </w:rPr>
-        <w:t>“</w:t>
-      </w:r>
-      <w:r>
-        <w:rPr>
-          <w:b w:val="0"/>
-        </w:rPr>
-        <w:t>ёлки</w:t>
-      </w:r>
-      <w:r>
-        <w:rPr>
-          <w:b w:val="0"/>
-        </w:rPr>
-        <w:t>”</w:t>
+        <w:t xml:space="preserve"> = “ёлки”</w:t>
       </w:r>
     </w:p>
     <w:p>
@@ -15237,13 +15080,7 @@
         <w:rPr>
           <w:iCs/>
         </w:rPr>
-        <w:t xml:space="preserve">Позиция символа ключа </w:t>
-      </w:r>
-      <w:r>
-        <w:rPr>
-          <w:iCs/>
-        </w:rPr>
-        <w:t>в алфавите</w:t>
+        <w:t>Позиция символа ключа в алфавите</w:t>
       </w:r>
     </w:p>
     <w:p>
@@ -15350,6 +15187,9 @@
         <w:ind w:left="567"/>
       </w:pPr>
       <w:r>
+        <w:rPr>
+          <w:noProof/>
+        </w:rPr>
         <w:drawing>
           <wp:inline distT="0" distB="0" distL="0" distR="0" wp14:anchorId="0D9BACFA" wp14:editId="3332B74D">
             <wp:extent cx="5215890" cy="227505"/>
@@ -17410,6 +17250,7 @@
         <w:rPr>
           <w:b/>
           <w:bCs/>
+          <w:noProof/>
           <w:lang w:val="en-US"/>
         </w:rPr>
         <w:drawing>
@@ -17496,6 +17337,7 @@
         <w:rPr>
           <w:b/>
           <w:bCs/>
+          <w:noProof/>
         </w:rPr>
         <w:drawing>
           <wp:inline distT="0" distB="0" distL="0" distR="0" wp14:anchorId="17E97D9A" wp14:editId="65857E83">
@@ -18255,6 +18097,9 @@
         <w:ind w:left="567"/>
       </w:pPr>
       <w:r>
+        <w:rPr>
+          <w:noProof/>
+        </w:rPr>
         <w:drawing>
           <wp:inline distT="0" distB="0" distL="0" distR="0" wp14:anchorId="099DAE9E" wp14:editId="0140A903">
             <wp:extent cx="5215890" cy="227505"/>
@@ -21023,6 +20868,7 @@
         <w:rPr>
           <w:b/>
           <w:bCs/>
+          <w:noProof/>
           <w:lang w:val="en-US"/>
         </w:rPr>
         <w:drawing>
@@ -21175,6 +21021,7 @@
         <w:rPr>
           <w:b/>
           <w:bCs/>
+          <w:noProof/>
           <w:lang w:val="en-US"/>
         </w:rPr>
         <w:drawing>
@@ -21226,10 +21073,7 @@
         <w:ind w:firstLine="0"/>
       </w:pPr>
       <w:r>
-        <w:t xml:space="preserve">Тест </w:t>
-      </w:r>
-      <w:r>
-        <w:t>7</w:t>
+        <w:t>Тест 7</w:t>
       </w:r>
     </w:p>
     <w:p>
@@ -21304,14 +21148,7 @@
           <w:i/>
           <w:iCs/>
         </w:rPr>
-        <w:t>Ключ содержит недопустимые значения</w:t>
-      </w:r>
-      <w:r>
-        <w:rPr>
-          <w:i/>
-          <w:iCs/>
-        </w:rPr>
-        <w:t>.</w:t>
+        <w:t>Ключ содержит недопустимые значения.</w:t>
       </w:r>
       <w:r>
         <w:rPr>
@@ -21963,6 +21800,9 @@
         <w:ind w:left="567"/>
       </w:pPr>
       <w:r>
+        <w:rPr>
+          <w:noProof/>
+        </w:rPr>
         <w:drawing>
           <wp:inline distT="0" distB="0" distL="0" distR="0" wp14:anchorId="017D317F" wp14:editId="3AE096A0">
             <wp:extent cx="5215890" cy="227505"/>
@@ -24139,6 +23979,7 @@
         <w:rPr>
           <w:b/>
           <w:bCs/>
+          <w:noProof/>
         </w:rPr>
         <w:drawing>
           <wp:inline distT="0" distB="0" distL="0" distR="0" wp14:anchorId="2684F006" wp14:editId="7CF0ED45">
@@ -24224,6 +24065,7 @@
         <w:rPr>
           <w:b/>
           <w:bCs/>
+          <w:noProof/>
         </w:rPr>
         <w:drawing>
           <wp:inline distT="0" distB="0" distL="0" distR="0" wp14:anchorId="219A88F1" wp14:editId="4B046799">
@@ -24280,10 +24122,7 @@
         <w:ind w:firstLine="0"/>
       </w:pPr>
       <w:r>
-        <w:t xml:space="preserve">Тест </w:t>
-      </w:r>
-      <w:r>
-        <w:t>8</w:t>
+        <w:t>Тест 8</w:t>
       </w:r>
     </w:p>
     <w:p>
@@ -24305,10 +24144,7 @@
         <w:t>Тестовая ситуация:</w:t>
       </w:r>
       <w:r>
-        <w:t xml:space="preserve"> </w:t>
-      </w:r>
-      <w:r>
-        <w:t>Загрузка исходных данных из файла и сохранение результата в файл.</w:t>
+        <w:t xml:space="preserve"> Загрузка исходных данных из файла и сохранение результата в файл.</w:t>
       </w:r>
       <w:r>
         <w:rPr>
@@ -24558,6 +24394,7 @@
         <w:rPr>
           <w:b/>
           <w:bCs/>
+          <w:noProof/>
         </w:rPr>
         <w:drawing>
           <wp:inline distT="0" distB="0" distL="0" distR="0" wp14:anchorId="7B56DCA6" wp14:editId="344297A5">
@@ -24605,6 +24442,7 @@
         <w:rPr>
           <w:b/>
           <w:bCs/>
+          <w:noProof/>
         </w:rPr>
         <w:lastRenderedPageBreak/>
         <w:drawing>
@@ -24669,6 +24507,7 @@
         <w:rPr>
           <w:b/>
           <w:bCs/>
+          <w:noProof/>
         </w:rPr>
         <w:drawing>
           <wp:inline distT="0" distB="0" distL="0" distR="0" wp14:anchorId="3F1C7821" wp14:editId="452F6AE5">
@@ -24765,6 +24604,7 @@
         <w:rPr>
           <w:b/>
           <w:bCs/>
+          <w:noProof/>
         </w:rPr>
         <w:lastRenderedPageBreak/>
         <w:drawing>
@@ -24842,6 +24682,7 @@
         <w:rPr>
           <w:b/>
           <w:bCs/>
+          <w:noProof/>
         </w:rPr>
         <w:drawing>
           <wp:inline distT="0" distB="0" distL="0" distR="0" wp14:anchorId="1EE9CDFA" wp14:editId="54ECE5CE">
@@ -24906,6 +24747,7 @@
         <w:rPr>
           <w:b/>
           <w:bCs/>
+          <w:noProof/>
           <w:lang w:val="en-US"/>
         </w:rPr>
         <w:lastRenderedPageBreak/>
@@ -25110,16 +24952,8 @@
     <w:r>
       <w:rPr>
         <w:rStyle w:val="af"/>
-        <w:lang/>
       </w:rPr>
-      <w:t>1</w:t>
-    </w:r>
-    <w:r>
-      <w:rPr>
-        <w:rStyle w:val="af"/>
-        <w:lang/>
-      </w:rPr>
-      <w:t>4</w:t>
+      <w:t>14</w:t>
     </w:r>
     <w:r>
       <w:rPr>
@@ -25807,7 +25641,7 @@
     <w:rPrDefault>
       <w:rPr>
         <w:rFonts w:ascii="Times New Roman" w:eastAsia="SimSun" w:hAnsi="Times New Roman" w:cs="Times New Roman"/>
-        <w:lang w:bidi="ar-SA"/>
+        <w:lang w:val="ru-RU" w:eastAsia="ru-RU" w:bidi="ar-SA"/>
       </w:rPr>
     </w:rPrDefault>
     <w:pPrDefault/>
@@ -26200,7 +26034,7 @@
     <w:rPr>
       <w:sz w:val="28"/>
       <w:szCs w:val="22"/>
-      <w:lang w:val="ru-RU" w:eastAsia="en-US"/>
+      <w:lang w:eastAsia="en-US"/>
     </w:rPr>
   </w:style>
   <w:style w:type="paragraph" w:styleId="1">
@@ -26344,6 +26178,7 @@
   <w:style w:type="character" w:default="1" w:styleId="a3">
     <w:name w:val="Default Paragraph Font"/>
     <w:uiPriority w:val="1"/>
+    <w:semiHidden/>
     <w:unhideWhenUsed/>
   </w:style>
   <w:style w:type="table" w:default="1" w:styleId="a4">
@@ -26657,9 +26492,6 @@
       </w:tabs>
       <w:ind w:left="284" w:hanging="284"/>
     </w:pPr>
-    <w:rPr>
-      <w:lang/>
-    </w:rPr>
   </w:style>
   <w:style w:type="paragraph" w:styleId="21">
     <w:name w:val="toc 2"/>
@@ -26674,9 +26506,6 @@
       </w:tabs>
       <w:ind w:left="851" w:hanging="567"/>
     </w:pPr>
-    <w:rPr>
-      <w:lang/>
-    </w:rPr>
   </w:style>
   <w:style w:type="paragraph" w:styleId="31">
     <w:name w:val="toc 3"/>
@@ -26692,9 +26521,6 @@
       </w:tabs>
       <w:ind w:left="1503" w:hanging="709"/>
     </w:pPr>
-    <w:rPr>
-      <w:lang/>
-    </w:rPr>
   </w:style>
   <w:style w:type="paragraph" w:customStyle="1" w:styleId="af2">
     <w:name w:val="Содержание"/>
@@ -26753,7 +26579,7 @@
     <w:rPr>
       <w:sz w:val="28"/>
       <w:szCs w:val="22"/>
-      <w:lang w:val="ru-RU" w:eastAsia="en-US"/>
+      <w:lang w:eastAsia="en-US"/>
     </w:rPr>
   </w:style>
   <w:style w:type="paragraph" w:customStyle="1" w:styleId="af6">

</xml_diff>